<commit_message>
Versione 1.0 ---- Effettuata pulizia del codice ed inserita documentazione
</commit_message>
<xml_diff>
--- a/docs/documentazione-progetto.docx
+++ b/docs/documentazione-progetto.docx
@@ -277,7 +277,7 @@
               </mc:Choice>
               <mc:Fallback>
                 <w:pict>
-                  <v:line w14:anchorId="0EAEB0B3" id="Connettore diritto 42" o:spid="_x0000_s1026" style="position:absolute;z-index:251655680;visibility:visible;mso-wrap-style:square;mso-width-percent:0;mso-wrap-distance-left:9pt;mso-wrap-distance-top:0;mso-wrap-distance-right:9pt;mso-wrap-distance-bottom:0;mso-position-horizontal:absolute;mso-position-horizontal-relative:text;mso-position-vertical:absolute;mso-position-vertical-relative:text;mso-width-percent:0;mso-width-relative:margin" from=".15pt,.6pt" to="425.55pt,.6pt" o:gfxdata="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" strokecolor="#4472c4 [3204]" strokeweight="1.75pt">
+                  <v:line w14:anchorId="3F4273FD" id="Connettore diritto 42" o:spid="_x0000_s1026" style="position:absolute;z-index:251655680;visibility:visible;mso-wrap-style:square;mso-width-percent:0;mso-wrap-distance-left:9pt;mso-wrap-distance-top:0;mso-wrap-distance-right:9pt;mso-wrap-distance-bottom:0;mso-position-horizontal:absolute;mso-position-horizontal-relative:text;mso-position-vertical:absolute;mso-position-vertical-relative:text;mso-width-percent:0;mso-width-relative:margin" from=".15pt,.6pt" to="425.55pt,.6pt" o:gfxdata="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" strokecolor="#4472c4 [3204]" strokeweight="1.75pt">
                     <v:stroke joinstyle="miter"/>
                   </v:line>
                 </w:pict>
@@ -319,6 +319,7 @@
               <w:szCs w:val="48"/>
             </w:rPr>
           </w:pPr>
+          <w:proofErr w:type="spellStart"/>
           <w:r>
             <w:rPr>
               <w:sz w:val="36"/>
@@ -326,6 +327,7 @@
             </w:rPr>
             <w:t>JobLink</w:t>
           </w:r>
+          <w:proofErr w:type="spellEnd"/>
         </w:p>
         <w:p>
           <w:pPr>
@@ -385,8 +387,18 @@
                     <w:b/>
                     <w:szCs w:val="22"/>
                   </w:rPr>
-                  <w:t>Membri del team</w:t>
+                  <w:t xml:space="preserve">Membri </w:t>
                 </w:r>
+                <w:proofErr w:type="gramStart"/>
+                <w:r>
+                  <w:rPr>
+                    <w:rFonts w:cstheme="minorHAnsi"/>
+                    <w:b/>
+                    <w:szCs w:val="22"/>
+                  </w:rPr>
+                  <w:t>del team</w:t>
+                </w:r>
+                <w:proofErr w:type="gramEnd"/>
               </w:p>
             </w:tc>
           </w:tr>
@@ -896,7 +908,7 @@
               </mc:Choice>
               <mc:Fallback>
                 <w:pict>
-                  <v:line w14:anchorId="3B13CE18" id="Connettore diritto 43" o:spid="_x0000_s1026" style="position:absolute;z-index:251695616;visibility:visible;mso-wrap-style:square;mso-width-percent:0;mso-wrap-distance-left:9pt;mso-wrap-distance-top:0;mso-wrap-distance-right:9pt;mso-wrap-distance-bottom:0;mso-position-horizontal:absolute;mso-position-horizontal-relative:text;mso-position-vertical:absolute;mso-position-vertical-relative:text;mso-width-percent:0;mso-width-relative:margin" from=".15pt,6.05pt" to="425.55pt,6.05pt" o:gfxdata="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" strokecolor="#4472c4 [3204]" strokeweight="1.5pt">
+                  <v:line w14:anchorId="2F463AD6" id="Connettore diritto 43" o:spid="_x0000_s1026" style="position:absolute;z-index:251695616;visibility:visible;mso-wrap-style:square;mso-width-percent:0;mso-wrap-distance-left:9pt;mso-wrap-distance-top:0;mso-wrap-distance-right:9pt;mso-wrap-distance-bottom:0;mso-position-horizontal:absolute;mso-position-horizontal-relative:text;mso-position-vertical:absolute;mso-position-vertical-relative:text;mso-width-percent:0;mso-width-relative:margin" from=".15pt,6.05pt" to="425.55pt,6.05pt" o:gfxdata="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" strokecolor="#4472c4 [3204]" strokeweight="1.5pt">
                     <v:stroke joinstyle="miter"/>
                   </v:line>
                 </w:pict>
@@ -1406,18 +1418,150 @@
         <w:rPr>
           <w:rFonts w:cstheme="minorHAnsi"/>
         </w:rPr>
-        <w:t>RIMUOVERE DESCRIZIONE</w:t>
-      </w:r>
-      <w:r>
-        <w:rPr>
-          <w:rFonts w:cstheme="minorHAnsi"/>
-        </w:rPr>
-        <w:t xml:space="preserve"> TESTO SOTTOSTANTE</w:t>
+        <w:t xml:space="preserve">Si vuole realizzare </w:t>
+      </w:r>
+      <w:r>
+        <w:rPr>
+          <w:rFonts w:cstheme="minorHAnsi"/>
+        </w:rPr>
+        <w:t xml:space="preserve">un’applicazione </w:t>
+      </w:r>
+      <w:r>
+        <w:rPr>
+          <w:rFonts w:cstheme="minorHAnsi"/>
+        </w:rPr>
+        <w:t xml:space="preserve">stand-alone che permetta </w:t>
+      </w:r>
+      <w:r>
+        <w:rPr>
+          <w:rFonts w:cstheme="minorHAnsi"/>
+        </w:rPr>
+        <w:t>la gestione di offerte di lavoro.</w:t>
       </w:r>
     </w:p>
     <w:p>
-      <w:r>
-        <w:t>Prendendo spunto dall’idea fornita dal docente, dare una descrizione più dettagliata del caso di studio.</w:t>
+      <w:pPr>
+        <w:rPr>
+          <w:rFonts w:cstheme="minorHAnsi"/>
+        </w:rPr>
+      </w:pPr>
+      <w:r>
+        <w:rPr>
+          <w:rFonts w:cstheme="minorHAnsi"/>
+        </w:rPr>
+        <w:t xml:space="preserve">L’applicazione permetterà alle varie aziende registrate di </w:t>
+      </w:r>
+      <w:r>
+        <w:rPr>
+          <w:rFonts w:cstheme="minorHAnsi"/>
+        </w:rPr>
+        <w:t>pubblicare offerte di lavoro,</w:t>
+      </w:r>
+      <w:r>
+        <w:rPr>
+          <w:rFonts w:cstheme="minorHAnsi"/>
+        </w:rPr>
+        <w:t xml:space="preserve"> visibili poi ai vari utenti, che potranno rispondere alle stesse.</w:t>
+      </w:r>
+      <w:r>
+        <w:rPr>
+          <w:rFonts w:cstheme="minorHAnsi"/>
+        </w:rPr>
+        <w:t xml:space="preserve"> </w:t>
+      </w:r>
+      <w:r>
+        <w:rPr>
+          <w:rFonts w:cstheme="minorHAnsi"/>
+        </w:rPr>
+        <w:t xml:space="preserve"> </w:t>
+      </w:r>
+      <w:r>
+        <w:rPr>
+          <w:rFonts w:cstheme="minorHAnsi"/>
+        </w:rPr>
+        <w:t>Le aziende potranno</w:t>
+      </w:r>
+      <w:r>
+        <w:rPr>
+          <w:rFonts w:cstheme="minorHAnsi"/>
+        </w:rPr>
+        <w:t xml:space="preserve"> poi</w:t>
+      </w:r>
+      <w:r>
+        <w:rPr>
+          <w:rFonts w:cstheme="minorHAnsi"/>
+        </w:rPr>
+        <w:t xml:space="preserve"> visualizzare i profili dei vari candidati ed eventualmente</w:t>
+      </w:r>
+      <w:r>
+        <w:rPr>
+          <w:rFonts w:cstheme="minorHAnsi"/>
+        </w:rPr>
+        <w:t xml:space="preserve"> contattarli tramite messaggio interno.</w:t>
+      </w:r>
+    </w:p>
+    <w:p>
+      <w:pPr>
+        <w:rPr>
+          <w:rFonts w:cstheme="minorHAnsi"/>
+        </w:rPr>
+      </w:pPr>
+      <w:r>
+        <w:rPr>
+          <w:rFonts w:cstheme="minorHAnsi"/>
+        </w:rPr>
+        <w:t>Gli utenti potranno registrarsi al sistema inserendo i dati del proprio curriculu</w:t>
+      </w:r>
+      <w:r>
+        <w:rPr>
+          <w:rFonts w:cstheme="minorHAnsi"/>
+        </w:rPr>
+        <w:t>m. Potranno</w:t>
+      </w:r>
+      <w:r>
+        <w:rPr>
+          <w:rFonts w:cstheme="minorHAnsi"/>
+        </w:rPr>
+        <w:t xml:space="preserve"> inoltre visualizzare le offerte di lavoro più attinenti alle loro </w:t>
+      </w:r>
+      <w:r>
+        <w:rPr>
+          <w:rFonts w:cstheme="minorHAnsi"/>
+        </w:rPr>
+        <w:t>competenze e ricercare offerte in base a parole chi</w:t>
+      </w:r>
+      <w:r>
+        <w:rPr>
+          <w:rFonts w:cstheme="minorHAnsi"/>
+        </w:rPr>
+        <w:t>ave o località.</w:t>
+      </w:r>
+    </w:p>
+    <w:p>
+      <w:r>
+        <w:t>L’applicazione sarà realizzata in linguaggio Java</w:t>
+      </w:r>
+      <w:r>
+        <w:t xml:space="preserve"> versione 11, e con interfaccia grafica </w:t>
+      </w:r>
+      <w:proofErr w:type="spellStart"/>
+      <w:r>
+        <w:t>JavaFX</w:t>
+      </w:r>
+      <w:proofErr w:type="spellEnd"/>
+      <w:r>
+        <w:t xml:space="preserve"> versione 14.</w:t>
+      </w:r>
+    </w:p>
+    <w:p>
+      <w:r>
+        <w:t xml:space="preserve">I dati verranno </w:t>
+      </w:r>
+      <w:r>
+        <w:t>memorizzati in un database MySQL e l’accesso avverrà tramite</w:t>
+      </w:r>
+      <w:r>
+        <w:t xml:space="preserve"> il driver JDBC.</w:t>
       </w:r>
     </w:p>
     <w:p>
@@ -1564,13 +1708,25 @@
         <w:rPr>
           <w:rFonts w:cstheme="minorHAnsi"/>
         </w:rPr>
-        <w:t>RIMUOVERE DESCRIZIONE</w:t>
-      </w:r>
-      <w:r>
-        <w:rPr>
-          <w:rFonts w:cstheme="minorHAnsi"/>
-        </w:rPr>
-        <w:t xml:space="preserve"> TESTO SOTTOSTANTE</w:t>
+        <w:t xml:space="preserve">Di seguito vengono elencate le funzionalità </w:t>
+      </w:r>
+      <w:r>
+        <w:rPr>
+          <w:rFonts w:cstheme="minorHAnsi"/>
+        </w:rPr>
+        <w:t xml:space="preserve">ed i requisiti </w:t>
+      </w:r>
+      <w:r>
+        <w:rPr>
+          <w:rFonts w:cstheme="minorHAnsi"/>
+        </w:rPr>
+        <w:t>dell’applicazione</w:t>
+      </w:r>
+      <w:r>
+        <w:rPr>
+          <w:rFonts w:cstheme="minorHAnsi"/>
+        </w:rPr>
+        <w:t>.</w:t>
       </w:r>
     </w:p>
     <w:p>
@@ -1583,47 +1739,411 @@
         <w:rPr>
           <w:rFonts w:cstheme="minorHAnsi"/>
         </w:rPr>
-        <w:t xml:space="preserve">Fornire una lista </w:t>
-      </w:r>
-      <w:r>
-        <w:rPr>
-          <w:rFonts w:cstheme="minorHAnsi"/>
-        </w:rPr>
-        <w:t xml:space="preserve">completa ed esaustiva </w:t>
-      </w:r>
-      <w:r>
-        <w:rPr>
-          <w:rFonts w:cstheme="minorHAnsi"/>
-        </w:rPr>
-        <w:t xml:space="preserve">dei requisiti </w:t>
-      </w:r>
-      <w:r>
-        <w:rPr>
-          <w:rFonts w:cstheme="minorHAnsi"/>
-        </w:rPr>
-        <w:t xml:space="preserve">funzionali </w:t>
-      </w:r>
-      <w:r>
-        <w:rPr>
-          <w:rFonts w:cstheme="minorHAnsi"/>
-        </w:rPr>
-        <w:t>della vostra app</w:t>
-      </w:r>
-      <w:r>
-        <w:rPr>
-          <w:rFonts w:cstheme="minorHAnsi"/>
-        </w:rPr>
-        <w:t>licazione organizzandoli per tipologie di persone che sono state identificate nel capitolo precedente</w:t>
-      </w:r>
-      <w:r>
-        <w:rPr>
-          <w:rFonts w:cstheme="minorHAnsi"/>
-        </w:rPr>
-        <w:t>.</w:t>
+        <w:t>Un’azienda può:</w:t>
       </w:r>
     </w:p>
     <w:p>
       <w:pPr>
+        <w:pStyle w:val="Paragrafoelenco"/>
+        <w:numPr>
+          <w:ilvl w:val="0"/>
+          <w:numId w:val="39"/>
+        </w:numPr>
+        <w:rPr>
+          <w:rFonts w:cstheme="minorHAnsi"/>
+        </w:rPr>
+      </w:pPr>
+      <w:r>
+        <w:rPr>
+          <w:rFonts w:cstheme="minorHAnsi"/>
+        </w:rPr>
+        <w:t>Registrarsi al sistema</w:t>
+      </w:r>
+    </w:p>
+    <w:p>
+      <w:pPr>
+        <w:pStyle w:val="Paragrafoelenco"/>
+        <w:numPr>
+          <w:ilvl w:val="0"/>
+          <w:numId w:val="39"/>
+        </w:numPr>
+        <w:rPr>
+          <w:rFonts w:cstheme="minorHAnsi"/>
+        </w:rPr>
+      </w:pPr>
+      <w:r>
+        <w:rPr>
+          <w:rFonts w:cstheme="minorHAnsi"/>
+        </w:rPr>
+        <w:t xml:space="preserve">Modificare in </w:t>
+      </w:r>
+      <w:r>
+        <w:rPr>
+          <w:rFonts w:cstheme="minorHAnsi"/>
+        </w:rPr>
+        <w:t>un successivo momento il proprio profilo</w:t>
+      </w:r>
+    </w:p>
+    <w:p>
+      <w:pPr>
+        <w:pStyle w:val="Paragrafoelenco"/>
+        <w:numPr>
+          <w:ilvl w:val="0"/>
+          <w:numId w:val="39"/>
+        </w:numPr>
+        <w:rPr>
+          <w:rFonts w:cstheme="minorHAnsi"/>
+        </w:rPr>
+      </w:pPr>
+      <w:r>
+        <w:rPr>
+          <w:rFonts w:cstheme="minorHAnsi"/>
+        </w:rPr>
+        <w:t>Inserire, modificare e cancellare un’offerta di lavoro</w:t>
+      </w:r>
+    </w:p>
+    <w:p>
+      <w:pPr>
+        <w:pStyle w:val="Paragrafoelenco"/>
+        <w:numPr>
+          <w:ilvl w:val="0"/>
+          <w:numId w:val="39"/>
+        </w:numPr>
+        <w:rPr>
+          <w:rFonts w:cstheme="minorHAnsi"/>
+        </w:rPr>
+      </w:pPr>
+      <w:r>
+        <w:rPr>
+          <w:rFonts w:cstheme="minorHAnsi"/>
+        </w:rPr>
+        <w:t>Inserire le competenze richieste per ogni offerta</w:t>
+      </w:r>
+    </w:p>
+    <w:p>
+      <w:pPr>
+        <w:pStyle w:val="Paragrafoelenco"/>
+        <w:numPr>
+          <w:ilvl w:val="0"/>
+          <w:numId w:val="39"/>
+        </w:numPr>
+        <w:rPr>
+          <w:rFonts w:cstheme="minorHAnsi"/>
+        </w:rPr>
+      </w:pPr>
+      <w:r>
+        <w:rPr>
+          <w:rFonts w:cstheme="minorHAnsi"/>
+        </w:rPr>
+        <w:t>Impostare un’offerta come attiva o non attiva</w:t>
+      </w:r>
+    </w:p>
+    <w:p>
+      <w:pPr>
+        <w:pStyle w:val="Paragrafoelenco"/>
+        <w:numPr>
+          <w:ilvl w:val="0"/>
+          <w:numId w:val="39"/>
+        </w:numPr>
+        <w:rPr>
+          <w:rFonts w:cstheme="minorHAnsi"/>
+        </w:rPr>
+      </w:pPr>
+      <w:r>
+        <w:rPr>
+          <w:rFonts w:cstheme="minorHAnsi"/>
+        </w:rPr>
+        <w:t xml:space="preserve">Visualizzare gli utenti più attinenti </w:t>
+      </w:r>
+      <w:r>
+        <w:rPr>
+          <w:rFonts w:cstheme="minorHAnsi"/>
+        </w:rPr>
+        <w:t>ad un’offerta di lavoro</w:t>
+      </w:r>
+    </w:p>
+    <w:p>
+      <w:pPr>
+        <w:pStyle w:val="Paragrafoelenco"/>
+        <w:numPr>
+          <w:ilvl w:val="0"/>
+          <w:numId w:val="39"/>
+        </w:numPr>
+        <w:rPr>
+          <w:rFonts w:cstheme="minorHAnsi"/>
+        </w:rPr>
+      </w:pPr>
+      <w:r>
+        <w:rPr>
+          <w:rFonts w:cstheme="minorHAnsi"/>
+        </w:rPr>
+        <w:t xml:space="preserve">Visionare le candidature </w:t>
+      </w:r>
+      <w:r>
+        <w:rPr>
+          <w:rFonts w:cstheme="minorHAnsi"/>
+        </w:rPr>
+        <w:t xml:space="preserve">ed </w:t>
+      </w:r>
+      <w:r>
+        <w:rPr>
+          <w:rFonts w:cstheme="minorHAnsi"/>
+        </w:rPr>
+        <w:t>il profilo dei singoli candidati</w:t>
+      </w:r>
+    </w:p>
+    <w:p>
+      <w:pPr>
+        <w:pStyle w:val="Paragrafoelenco"/>
+        <w:numPr>
+          <w:ilvl w:val="0"/>
+          <w:numId w:val="39"/>
+        </w:numPr>
+        <w:rPr>
+          <w:rFonts w:cstheme="minorHAnsi"/>
+        </w:rPr>
+      </w:pPr>
+      <w:r>
+        <w:rPr>
+          <w:rFonts w:cstheme="minorHAnsi"/>
+        </w:rPr>
+        <w:t>Inviare un messaggio interno ai singoli candida</w:t>
+      </w:r>
+      <w:r>
+        <w:rPr>
+          <w:rFonts w:cstheme="minorHAnsi"/>
+        </w:rPr>
+        <w:t>ti e agli utenti attinenti ad un’offerta, anche se non candidati</w:t>
+      </w:r>
+    </w:p>
+    <w:p>
+      <w:pPr>
+        <w:pStyle w:val="Paragrafoelenco"/>
+        <w:numPr>
+          <w:ilvl w:val="0"/>
+          <w:numId w:val="39"/>
+        </w:numPr>
+        <w:rPr>
+          <w:rFonts w:cstheme="minorHAnsi"/>
+        </w:rPr>
+      </w:pPr>
+      <w:r>
+        <w:rPr>
+          <w:rFonts w:cstheme="minorHAnsi"/>
+        </w:rPr>
+        <w:t>Visualizzare le risposte degli utenti ai propri messaggi</w:t>
+      </w:r>
+      <w:r>
+        <w:rPr>
+          <w:rFonts w:cstheme="minorHAnsi"/>
+        </w:rPr>
+        <w:t xml:space="preserve"> e rispondere</w:t>
+      </w:r>
+    </w:p>
+    <w:p>
+      <w:pPr>
+        <w:rPr>
+          <w:rFonts w:cstheme="minorHAnsi"/>
+        </w:rPr>
+      </w:pPr>
+    </w:p>
+    <w:p>
+      <w:pPr>
+        <w:rPr>
+          <w:rFonts w:cstheme="minorHAnsi"/>
+        </w:rPr>
+      </w:pPr>
+      <w:r>
+        <w:rPr>
+          <w:rFonts w:cstheme="minorHAnsi"/>
+        </w:rPr>
+        <w:t>Un</w:t>
+      </w:r>
+      <w:r>
+        <w:rPr>
+          <w:rFonts w:cstheme="minorHAnsi"/>
+        </w:rPr>
+        <w:t>a persona può:</w:t>
+      </w:r>
+    </w:p>
+    <w:p>
+      <w:pPr>
+        <w:pStyle w:val="Paragrafoelenco"/>
+        <w:numPr>
+          <w:ilvl w:val="0"/>
+          <w:numId w:val="40"/>
+        </w:numPr>
+        <w:rPr>
+          <w:rFonts w:cstheme="minorHAnsi"/>
+        </w:rPr>
+      </w:pPr>
+      <w:r>
+        <w:rPr>
+          <w:rFonts w:cstheme="minorHAnsi"/>
+        </w:rPr>
+        <w:t>Registrarsi al sistema, inserendo i dati del curricu</w:t>
+      </w:r>
+      <w:r>
+        <w:rPr>
+          <w:rFonts w:cstheme="minorHAnsi"/>
+        </w:rPr>
+        <w:t>lum e specificando</w:t>
+      </w:r>
+      <w:r>
+        <w:rPr>
+          <w:rFonts w:cstheme="minorHAnsi"/>
+        </w:rPr>
+        <w:t xml:space="preserve"> l’esperienza formativa, </w:t>
+      </w:r>
+      <w:r>
+        <w:rPr>
+          <w:rFonts w:cstheme="minorHAnsi"/>
+        </w:rPr>
+        <w:t>l’esperienza lavorativa e</w:t>
+      </w:r>
+      <w:r>
+        <w:rPr>
+          <w:rFonts w:cstheme="minorHAnsi"/>
+        </w:rPr>
+        <w:t xml:space="preserve"> le proprie competenze</w:t>
+      </w:r>
+    </w:p>
+    <w:p>
+      <w:pPr>
+        <w:pStyle w:val="Paragrafoelenco"/>
+        <w:numPr>
+          <w:ilvl w:val="0"/>
+          <w:numId w:val="40"/>
+        </w:numPr>
+        <w:rPr>
+          <w:rFonts w:cstheme="minorHAnsi"/>
+        </w:rPr>
+      </w:pPr>
+      <w:r>
+        <w:rPr>
+          <w:rFonts w:cstheme="minorHAnsi"/>
+        </w:rPr>
+        <w:t>Modificare in un successivo momento il proprio profilo ed il proprio curriculum</w:t>
+      </w:r>
+    </w:p>
+    <w:p>
+      <w:pPr>
+        <w:pStyle w:val="Paragrafoelenco"/>
+        <w:numPr>
+          <w:ilvl w:val="0"/>
+          <w:numId w:val="40"/>
+        </w:numPr>
+        <w:rPr>
+          <w:rFonts w:cstheme="minorHAnsi"/>
+        </w:rPr>
+      </w:pPr>
+      <w:r>
+        <w:rPr>
+          <w:rFonts w:cstheme="minorHAnsi"/>
+        </w:rPr>
+        <w:t>Ricercare offerte di lavoro in base a parole chiave o località</w:t>
+      </w:r>
+    </w:p>
+    <w:p>
+      <w:pPr>
+        <w:pStyle w:val="Paragrafoelenco"/>
+        <w:numPr>
+          <w:ilvl w:val="0"/>
+          <w:numId w:val="40"/>
+        </w:numPr>
+        <w:rPr>
+          <w:rFonts w:cstheme="minorHAnsi"/>
+        </w:rPr>
+      </w:pPr>
+      <w:r>
+        <w:rPr>
+          <w:rFonts w:cstheme="minorHAnsi"/>
+        </w:rPr>
+        <w:t>Visualizzare le offerte di lavoro</w:t>
+      </w:r>
+      <w:r>
+        <w:rPr>
+          <w:rFonts w:cstheme="minorHAnsi"/>
+        </w:rPr>
+        <w:t xml:space="preserve"> attive</w:t>
+      </w:r>
+      <w:r>
+        <w:rPr>
+          <w:rFonts w:cstheme="minorHAnsi"/>
+        </w:rPr>
+        <w:t xml:space="preserve"> più attinenti alle proprie competenze</w:t>
+      </w:r>
+    </w:p>
+    <w:p>
+      <w:pPr>
+        <w:pStyle w:val="Paragrafoelenco"/>
+        <w:numPr>
+          <w:ilvl w:val="0"/>
+          <w:numId w:val="40"/>
+        </w:numPr>
+        <w:rPr>
+          <w:rFonts w:cstheme="minorHAnsi"/>
+        </w:rPr>
+      </w:pPr>
+      <w:r>
+        <w:rPr>
+          <w:rFonts w:cstheme="minorHAnsi"/>
+        </w:rPr>
+        <w:t>Inviare una candidatura per un’offerta di lavoro</w:t>
+      </w:r>
+    </w:p>
+    <w:p>
+      <w:pPr>
+        <w:pStyle w:val="Paragrafoelenco"/>
+        <w:numPr>
+          <w:ilvl w:val="0"/>
+          <w:numId w:val="40"/>
+        </w:numPr>
+        <w:rPr>
+          <w:rFonts w:cstheme="minorHAnsi"/>
+        </w:rPr>
+      </w:pPr>
+      <w:r>
+        <w:rPr>
+          <w:rFonts w:cstheme="minorHAnsi"/>
+        </w:rPr>
+        <w:t>Ritirare una candidatura</w:t>
+      </w:r>
+    </w:p>
+    <w:p>
+      <w:pPr>
+        <w:pStyle w:val="Paragrafoelenco"/>
+        <w:numPr>
+          <w:ilvl w:val="0"/>
+          <w:numId w:val="40"/>
+        </w:numPr>
+        <w:rPr>
+          <w:rFonts w:cstheme="minorHAnsi"/>
+        </w:rPr>
+      </w:pPr>
+      <w:r>
+        <w:rPr>
+          <w:rFonts w:cstheme="minorHAnsi"/>
+        </w:rPr>
+        <w:t>Visualizzare i messaggi ricevuti per le proprie candidature e rispondere</w:t>
+      </w:r>
+    </w:p>
+    <w:p>
+      <w:pPr>
+        <w:rPr>
+          <w:rFonts w:cstheme="minorHAnsi"/>
+        </w:rPr>
+      </w:pPr>
+    </w:p>
+    <w:p>
+      <w:pPr>
+        <w:rPr>
+          <w:rFonts w:cstheme="minorHAnsi"/>
+        </w:rPr>
+      </w:pPr>
+    </w:p>
+    <w:p>
+      <w:pPr>
         <w:pStyle w:val="Titolo2"/>
       </w:pPr>
       <w:r>
@@ -1631,7 +2151,82 @@
       </w:r>
       <w:bookmarkStart w:id="4" w:name="_Toc38393260"/>
       <w:r>
+        <w:rPr>
+          <w:noProof/>
+        </w:rPr>
         <w:lastRenderedPageBreak/>
+        <w:drawing>
+          <wp:anchor distT="0" distB="0" distL="114300" distR="114300" simplePos="0" relativeHeight="251658240" behindDoc="1" locked="0" layoutInCell="1" allowOverlap="1" wp14:anchorId="3C55F6BB" wp14:editId="30BBB72A">
+            <wp:simplePos x="0" y="0"/>
+            <wp:positionH relativeFrom="column">
+              <wp:posOffset>-1080135</wp:posOffset>
+            </wp:positionH>
+            <wp:positionV relativeFrom="paragraph">
+              <wp:posOffset>375285</wp:posOffset>
+            </wp:positionV>
+            <wp:extent cx="7553325" cy="5062220"/>
+            <wp:effectExtent l="0" t="0" r="9525" b="5080"/>
+            <wp:wrapTight wrapText="bothSides">
+              <wp:wrapPolygon edited="0">
+                <wp:start x="0" y="0"/>
+                <wp:lineTo x="0" y="21540"/>
+                <wp:lineTo x="21573" y="21540"/>
+                <wp:lineTo x="21573" y="0"/>
+                <wp:lineTo x="0" y="0"/>
+              </wp:wrapPolygon>
+            </wp:wrapTight>
+            <wp:docPr id="1" name="Immagine 1"/>
+            <wp:cNvGraphicFramePr>
+              <a:graphicFrameLocks xmlns:a="http://schemas.openxmlformats.org/drawingml/2006/main" noChangeAspect="1"/>
+            </wp:cNvGraphicFramePr>
+            <a:graphic xmlns:a="http://schemas.openxmlformats.org/drawingml/2006/main">
+              <a:graphicData uri="http://schemas.openxmlformats.org/drawingml/2006/picture">
+                <pic:pic xmlns:pic="http://schemas.openxmlformats.org/drawingml/2006/picture">
+                  <pic:nvPicPr>
+                    <pic:cNvPr id="0" name="Picture 1"/>
+                    <pic:cNvPicPr>
+                      <a:picLocks noChangeAspect="1" noChangeArrowheads="1"/>
+                    </pic:cNvPicPr>
+                  </pic:nvPicPr>
+                  <pic:blipFill>
+                    <a:blip r:embed="rId9">
+                      <a:extLst>
+                        <a:ext uri="{28A0092B-C50C-407E-A947-70E740481C1C}">
+                          <a14:useLocalDpi xmlns:a14="http://schemas.microsoft.com/office/drawing/2010/main" val="0"/>
+                        </a:ext>
+                      </a:extLst>
+                    </a:blip>
+                    <a:srcRect/>
+                    <a:stretch>
+                      <a:fillRect/>
+                    </a:stretch>
+                  </pic:blipFill>
+                  <pic:spPr bwMode="auto">
+                    <a:xfrm>
+                      <a:off x="0" y="0"/>
+                      <a:ext cx="7553325" cy="5062220"/>
+                    </a:xfrm>
+                    <a:prstGeom prst="rect">
+                      <a:avLst/>
+                    </a:prstGeom>
+                    <a:noFill/>
+                    <a:ln>
+                      <a:noFill/>
+                    </a:ln>
+                  </pic:spPr>
+                </pic:pic>
+              </a:graphicData>
+            </a:graphic>
+            <wp14:sizeRelH relativeFrom="margin">
+              <wp14:pctWidth>0</wp14:pctWidth>
+            </wp14:sizeRelH>
+            <wp14:sizeRelV relativeFrom="margin">
+              <wp14:pctHeight>0</wp14:pctHeight>
+            </wp14:sizeRelV>
+          </wp:anchor>
+        </w:drawing>
+      </w:r>
+      <w:r>
         <w:t xml:space="preserve">1.3 </w:t>
       </w:r>
       <w:r>
@@ -1652,108 +2247,10 @@
         </w:rPr>
       </w:pPr>
     </w:p>
-    <w:p>
-      <w:pPr>
-        <w:rPr>
-          <w:rFonts w:cstheme="minorHAnsi"/>
-        </w:rPr>
-      </w:pPr>
-      <w:r>
-        <w:rPr>
-          <w:rFonts w:cstheme="minorHAnsi"/>
-        </w:rPr>
-        <w:t>RIMUOVERE DESCRIZIONE</w:t>
-      </w:r>
-      <w:r>
-        <w:rPr>
-          <w:rFonts w:cstheme="minorHAnsi"/>
-        </w:rPr>
-        <w:t xml:space="preserve"> TESTO SOTTOSTANTE</w:t>
-      </w:r>
-    </w:p>
-    <w:p>
-      <w:pPr>
-        <w:rPr>
-          <w:rFonts w:cstheme="minorHAnsi"/>
-        </w:rPr>
-      </w:pPr>
-      <w:r>
-        <w:rPr>
-          <w:rFonts w:cstheme="minorHAnsi"/>
-        </w:rPr>
-        <w:t>Mostrare un c</w:t>
-      </w:r>
-      <w:r>
-        <w:rPr>
-          <w:rFonts w:cstheme="minorHAnsi"/>
-        </w:rPr>
-        <w:t xml:space="preserve">lass diagram che rappresenta il </w:t>
-      </w:r>
-      <w:r>
-        <w:rPr>
-          <w:rFonts w:cstheme="minorHAnsi"/>
-        </w:rPr>
-        <w:t>domain</w:t>
-      </w:r>
-      <w:r>
-        <w:rPr>
-          <w:rFonts w:cstheme="minorHAnsi"/>
-        </w:rPr>
-        <w:t xml:space="preserve"> model della ap</w:t>
-      </w:r>
-      <w:r>
-        <w:rPr>
-          <w:rFonts w:cstheme="minorHAnsi"/>
-        </w:rPr>
-        <w:t>plicazione</w:t>
-      </w:r>
-      <w:r>
-        <w:rPr>
-          <w:rFonts w:cstheme="minorHAnsi"/>
-        </w:rPr>
-        <w:t xml:space="preserve"> contenente entità e relazioni tra esse. Le entità e le relazioni derivano dalle funzionalità descritt</w:t>
-      </w:r>
-      <w:r>
-        <w:rPr>
-          <w:rFonts w:cstheme="minorHAnsi"/>
-        </w:rPr>
-        <w:t>e</w:t>
-      </w:r>
-      <w:r>
-        <w:rPr>
-          <w:rFonts w:cstheme="minorHAnsi"/>
-        </w:rPr>
-        <w:t xml:space="preserve"> nel</w:t>
-      </w:r>
-      <w:r>
-        <w:rPr>
-          <w:rFonts w:cstheme="minorHAnsi"/>
-        </w:rPr>
-        <w:t>la</w:t>
-      </w:r>
-      <w:r>
-        <w:rPr>
-          <w:rFonts w:cstheme="minorHAnsi"/>
-        </w:rPr>
-        <w:t xml:space="preserve"> </w:t>
-      </w:r>
-      <w:r>
-        <w:rPr>
-          <w:rFonts w:cstheme="minorHAnsi"/>
-        </w:rPr>
-        <w:t xml:space="preserve">sezione </w:t>
-      </w:r>
-      <w:r>
-        <w:rPr>
-          <w:rFonts w:cstheme="minorHAnsi"/>
-        </w:rPr>
-        <w:t>precedente.</w:t>
-      </w:r>
-    </w:p>
     <w:p/>
     <w:sectPr>
-      <w:headerReference w:type="default" r:id="rId9"/>
-      <w:footerReference w:type="default" r:id="rId10"/>
+      <w:headerReference w:type="default" r:id="rId10"/>
+      <w:footerReference w:type="default" r:id="rId11"/>
       <w:pgSz w:w="11906" w:h="16838"/>
       <w:pgMar w:top="1418" w:right="1701" w:bottom="1418" w:left="1701" w:header="709" w:footer="709" w:gutter="0"/>
       <w:pgNumType w:start="0"/>
@@ -1884,6 +2381,119 @@
 <file path=word/numbering.xml><?xml version="1.0" encoding="utf-8"?>
 <w:numbering xmlns:wpc="http://schemas.microsoft.com/office/word/2010/wordprocessingCanvas" xmlns:cx="http://schemas.microsoft.com/office/drawing/2014/chartex" xmlns:cx1="http://schemas.microsoft.com/office/drawing/2015/9/8/chartex" xmlns:cx2="http://schemas.microsoft.com/office/drawing/2015/10/21/chartex" xmlns:cx3="http://schemas.microsoft.com/office/drawing/2016/5/9/chartex" xmlns:cx4="http://schemas.microsoft.com/office/drawing/2016/5/10/chartex" xmlns:cx5="http://schemas.microsoft.com/office/drawing/2016/5/11/chartex" xmlns:cx6="http://schemas.microsoft.com/office/drawing/2016/5/12/chartex" xmlns:cx7="http://schemas.microsoft.com/office/drawing/2016/5/13/chartex" xmlns:cx8="http://schemas.microsoft.com/office/drawing/2016/5/14/chartex" xmlns:mc="http://schemas.openxmlformats.org/markup-compatibility/2006" xmlns:aink="http://schemas.microsoft.com/office/drawing/2016/ink" xmlns:am3d="http://schemas.microsoft.com/office/drawing/2017/model3d" xmlns:o="urn:schemas-microsoft-com:office:office" xmlns:r="http://schemas.openxmlformats.org/officeDocument/2006/relationships" xmlns:m="http://schemas.openxmlformats.org/officeDocument/2006/math" xmlns:v="urn:schemas-microsoft-com:vml" xmlns:wp14="http://schemas.microsoft.com/office/word/2010/wordprocessingDrawing" xmlns:wp="http://schemas.openxmlformats.org/drawingml/2006/wordprocessingDrawing" xmlns:w10="urn:schemas-microsoft-com:office:word" xmlns:w="http://schemas.openxmlformats.org/wordprocessingml/2006/main" xmlns:w14="http://schemas.microsoft.com/office/word/2010/wordml" xmlns:w15="http://schemas.microsoft.com/office/word/2012/wordml" xmlns:w16cex="http://schemas.microsoft.com/office/word/2018/wordml/cex" xmlns:w16cid="http://schemas.microsoft.com/office/word/2016/wordml/cid" xmlns:w16="http://schemas.microsoft.com/office/word/2018/wordml" xmlns:w16se="http://schemas.microsoft.com/office/word/2015/wordml/symex" xmlns:wpg="http://schemas.microsoft.com/office/word/2010/wordprocessingGroup" xmlns:wpi="http://schemas.microsoft.com/office/word/2010/wordprocessingInk" xmlns:wne="http://schemas.microsoft.com/office/word/2006/wordml" xmlns:wps="http://schemas.microsoft.com/office/word/2010/wordprocessingShape" mc:Ignorable="w14 w15 w16se w16cid w16 w16cex wp14">
   <w:abstractNum w:abstractNumId="0" w15:restartNumberingAfterBreak="0">
+    <w:nsid w:val="01EC7448"/>
+    <w:multiLevelType w:val="hybridMultilevel"/>
+    <w:tmpl w:val="809EC654"/>
+    <w:lvl w:ilvl="0" w:tplc="04100001">
+      <w:start w:val="1"/>
+      <w:numFmt w:val="bullet"/>
+      <w:lvlText w:val=""/>
+      <w:lvlJc w:val="left"/>
+      <w:pPr>
+        <w:ind w:left="720" w:hanging="360"/>
+      </w:pPr>
+      <w:rPr>
+        <w:rFonts w:ascii="Symbol" w:hAnsi="Symbol" w:hint="default"/>
+      </w:rPr>
+    </w:lvl>
+    <w:lvl w:ilvl="1" w:tplc="04100003" w:tentative="1">
+      <w:start w:val="1"/>
+      <w:numFmt w:val="bullet"/>
+      <w:lvlText w:val="o"/>
+      <w:lvlJc w:val="left"/>
+      <w:pPr>
+        <w:ind w:left="1440" w:hanging="360"/>
+      </w:pPr>
+      <w:rPr>
+        <w:rFonts w:ascii="Courier New" w:hAnsi="Courier New" w:cs="Courier New" w:hint="default"/>
+      </w:rPr>
+    </w:lvl>
+    <w:lvl w:ilvl="2" w:tplc="04100005" w:tentative="1">
+      <w:start w:val="1"/>
+      <w:numFmt w:val="bullet"/>
+      <w:lvlText w:val=""/>
+      <w:lvlJc w:val="left"/>
+      <w:pPr>
+        <w:ind w:left="2160" w:hanging="360"/>
+      </w:pPr>
+      <w:rPr>
+        <w:rFonts w:ascii="Wingdings" w:hAnsi="Wingdings" w:hint="default"/>
+      </w:rPr>
+    </w:lvl>
+    <w:lvl w:ilvl="3" w:tplc="04100001" w:tentative="1">
+      <w:start w:val="1"/>
+      <w:numFmt w:val="bullet"/>
+      <w:lvlText w:val=""/>
+      <w:lvlJc w:val="left"/>
+      <w:pPr>
+        <w:ind w:left="2880" w:hanging="360"/>
+      </w:pPr>
+      <w:rPr>
+        <w:rFonts w:ascii="Symbol" w:hAnsi="Symbol" w:hint="default"/>
+      </w:rPr>
+    </w:lvl>
+    <w:lvl w:ilvl="4" w:tplc="04100003" w:tentative="1">
+      <w:start w:val="1"/>
+      <w:numFmt w:val="bullet"/>
+      <w:lvlText w:val="o"/>
+      <w:lvlJc w:val="left"/>
+      <w:pPr>
+        <w:ind w:left="3600" w:hanging="360"/>
+      </w:pPr>
+      <w:rPr>
+        <w:rFonts w:ascii="Courier New" w:hAnsi="Courier New" w:cs="Courier New" w:hint="default"/>
+      </w:rPr>
+    </w:lvl>
+    <w:lvl w:ilvl="5" w:tplc="04100005" w:tentative="1">
+      <w:start w:val="1"/>
+      <w:numFmt w:val="bullet"/>
+      <w:lvlText w:val=""/>
+      <w:lvlJc w:val="left"/>
+      <w:pPr>
+        <w:ind w:left="4320" w:hanging="360"/>
+      </w:pPr>
+      <w:rPr>
+        <w:rFonts w:ascii="Wingdings" w:hAnsi="Wingdings" w:hint="default"/>
+      </w:rPr>
+    </w:lvl>
+    <w:lvl w:ilvl="6" w:tplc="04100001" w:tentative="1">
+      <w:start w:val="1"/>
+      <w:numFmt w:val="bullet"/>
+      <w:lvlText w:val=""/>
+      <w:lvlJc w:val="left"/>
+      <w:pPr>
+        <w:ind w:left="5040" w:hanging="360"/>
+      </w:pPr>
+      <w:rPr>
+        <w:rFonts w:ascii="Symbol" w:hAnsi="Symbol" w:hint="default"/>
+      </w:rPr>
+    </w:lvl>
+    <w:lvl w:ilvl="7" w:tplc="04100003" w:tentative="1">
+      <w:start w:val="1"/>
+      <w:numFmt w:val="bullet"/>
+      <w:lvlText w:val="o"/>
+      <w:lvlJc w:val="left"/>
+      <w:pPr>
+        <w:ind w:left="5760" w:hanging="360"/>
+      </w:pPr>
+      <w:rPr>
+        <w:rFonts w:ascii="Courier New" w:hAnsi="Courier New" w:cs="Courier New" w:hint="default"/>
+      </w:rPr>
+    </w:lvl>
+    <w:lvl w:ilvl="8" w:tplc="04100005" w:tentative="1">
+      <w:start w:val="1"/>
+      <w:numFmt w:val="bullet"/>
+      <w:lvlText w:val=""/>
+      <w:lvlJc w:val="left"/>
+      <w:pPr>
+        <w:ind w:left="6480" w:hanging="360"/>
+      </w:pPr>
+      <w:rPr>
+        <w:rFonts w:ascii="Wingdings" w:hAnsi="Wingdings" w:hint="default"/>
+      </w:rPr>
+    </w:lvl>
+  </w:abstractNum>
+  <w:abstractNum w:abstractNumId="1" w15:restartNumberingAfterBreak="0">
     <w:nsid w:val="04281BDD"/>
     <w:multiLevelType w:val="hybridMultilevel"/>
     <w:tmpl w:val="33D4C206"/>
@@ -1996,7 +2606,7 @@
       </w:rPr>
     </w:lvl>
   </w:abstractNum>
-  <w:abstractNum w:abstractNumId="1" w15:restartNumberingAfterBreak="0">
+  <w:abstractNum w:abstractNumId="2" w15:restartNumberingAfterBreak="0">
     <w:nsid w:val="10400CBF"/>
     <w:multiLevelType w:val="multilevel"/>
     <w:tmpl w:val="40DCCC22"/>
@@ -2109,7 +2719,7 @@
       </w:rPr>
     </w:lvl>
   </w:abstractNum>
-  <w:abstractNum w:abstractNumId="2" w15:restartNumberingAfterBreak="0">
+  <w:abstractNum w:abstractNumId="3" w15:restartNumberingAfterBreak="0">
     <w:nsid w:val="1482775B"/>
     <w:multiLevelType w:val="multilevel"/>
     <w:tmpl w:val="0EBA3C40"/>
@@ -2195,7 +2805,7 @@
       </w:pPr>
     </w:lvl>
   </w:abstractNum>
-  <w:abstractNum w:abstractNumId="3" w15:restartNumberingAfterBreak="0">
+  <w:abstractNum w:abstractNumId="4" w15:restartNumberingAfterBreak="0">
     <w:nsid w:val="1950533C"/>
     <w:multiLevelType w:val="multilevel"/>
     <w:tmpl w:val="DF9E5704"/>
@@ -2308,7 +2918,7 @@
       </w:rPr>
     </w:lvl>
   </w:abstractNum>
-  <w:abstractNum w:abstractNumId="4" w15:restartNumberingAfterBreak="0">
+  <w:abstractNum w:abstractNumId="5" w15:restartNumberingAfterBreak="0">
     <w:nsid w:val="1ABD01C5"/>
     <w:multiLevelType w:val="multilevel"/>
     <w:tmpl w:val="FC9A2310"/>
@@ -2439,7 +3049,7 @@
       </w:rPr>
     </w:lvl>
   </w:abstractNum>
-  <w:abstractNum w:abstractNumId="5" w15:restartNumberingAfterBreak="0">
+  <w:abstractNum w:abstractNumId="6" w15:restartNumberingAfterBreak="0">
     <w:nsid w:val="1AC6637B"/>
     <w:multiLevelType w:val="hybridMultilevel"/>
     <w:tmpl w:val="80A82052"/>
@@ -2552,7 +3162,7 @@
       </w:rPr>
     </w:lvl>
   </w:abstractNum>
-  <w:abstractNum w:abstractNumId="6" w15:restartNumberingAfterBreak="0">
+  <w:abstractNum w:abstractNumId="7" w15:restartNumberingAfterBreak="0">
     <w:nsid w:val="26D624D2"/>
     <w:multiLevelType w:val="multilevel"/>
     <w:tmpl w:val="86445838"/>
@@ -2701,7 +3311,7 @@
       </w:rPr>
     </w:lvl>
   </w:abstractNum>
-  <w:abstractNum w:abstractNumId="7" w15:restartNumberingAfterBreak="0">
+  <w:abstractNum w:abstractNumId="8" w15:restartNumberingAfterBreak="0">
     <w:nsid w:val="36286D14"/>
     <w:multiLevelType w:val="multilevel"/>
     <w:tmpl w:val="EC82DE20"/>
@@ -2814,7 +3424,7 @@
       </w:rPr>
     </w:lvl>
   </w:abstractNum>
-  <w:abstractNum w:abstractNumId="8" w15:restartNumberingAfterBreak="0">
+  <w:abstractNum w:abstractNumId="9" w15:restartNumberingAfterBreak="0">
     <w:nsid w:val="3CBD53D5"/>
     <w:multiLevelType w:val="hybridMultilevel"/>
     <w:tmpl w:val="BDFAC182"/>
@@ -2927,7 +3537,7 @@
       </w:rPr>
     </w:lvl>
   </w:abstractNum>
-  <w:abstractNum w:abstractNumId="9" w15:restartNumberingAfterBreak="0">
+  <w:abstractNum w:abstractNumId="10" w15:restartNumberingAfterBreak="0">
     <w:nsid w:val="41C55754"/>
     <w:multiLevelType w:val="hybridMultilevel"/>
     <w:tmpl w:val="F1AC05DC"/>
@@ -3040,7 +3650,7 @@
       </w:rPr>
     </w:lvl>
   </w:abstractNum>
-  <w:abstractNum w:abstractNumId="10" w15:restartNumberingAfterBreak="0">
+  <w:abstractNum w:abstractNumId="11" w15:restartNumberingAfterBreak="0">
     <w:nsid w:val="56EE3C93"/>
     <w:multiLevelType w:val="multilevel"/>
     <w:tmpl w:val="0A5A71A2"/>
@@ -3189,7 +3799,7 @@
       </w:rPr>
     </w:lvl>
   </w:abstractNum>
-  <w:abstractNum w:abstractNumId="11" w15:restartNumberingAfterBreak="0">
+  <w:abstractNum w:abstractNumId="12" w15:restartNumberingAfterBreak="0">
     <w:nsid w:val="57BD2924"/>
     <w:multiLevelType w:val="multilevel"/>
     <w:tmpl w:val="2902BF88"/>
@@ -3275,7 +3885,120 @@
       </w:pPr>
     </w:lvl>
   </w:abstractNum>
-  <w:abstractNum w:abstractNumId="12" w15:restartNumberingAfterBreak="0">
+  <w:abstractNum w:abstractNumId="13" w15:restartNumberingAfterBreak="0">
+    <w:nsid w:val="583231C4"/>
+    <w:multiLevelType w:val="hybridMultilevel"/>
+    <w:tmpl w:val="C48EEF4A"/>
+    <w:lvl w:ilvl="0" w:tplc="04100001">
+      <w:start w:val="1"/>
+      <w:numFmt w:val="bullet"/>
+      <w:lvlText w:val=""/>
+      <w:lvlJc w:val="left"/>
+      <w:pPr>
+        <w:ind w:left="720" w:hanging="360"/>
+      </w:pPr>
+      <w:rPr>
+        <w:rFonts w:ascii="Symbol" w:hAnsi="Symbol" w:hint="default"/>
+      </w:rPr>
+    </w:lvl>
+    <w:lvl w:ilvl="1" w:tplc="04100003" w:tentative="1">
+      <w:start w:val="1"/>
+      <w:numFmt w:val="bullet"/>
+      <w:lvlText w:val="o"/>
+      <w:lvlJc w:val="left"/>
+      <w:pPr>
+        <w:ind w:left="1440" w:hanging="360"/>
+      </w:pPr>
+      <w:rPr>
+        <w:rFonts w:ascii="Courier New" w:hAnsi="Courier New" w:cs="Courier New" w:hint="default"/>
+      </w:rPr>
+    </w:lvl>
+    <w:lvl w:ilvl="2" w:tplc="04100005" w:tentative="1">
+      <w:start w:val="1"/>
+      <w:numFmt w:val="bullet"/>
+      <w:lvlText w:val=""/>
+      <w:lvlJc w:val="left"/>
+      <w:pPr>
+        <w:ind w:left="2160" w:hanging="360"/>
+      </w:pPr>
+      <w:rPr>
+        <w:rFonts w:ascii="Wingdings" w:hAnsi="Wingdings" w:hint="default"/>
+      </w:rPr>
+    </w:lvl>
+    <w:lvl w:ilvl="3" w:tplc="04100001" w:tentative="1">
+      <w:start w:val="1"/>
+      <w:numFmt w:val="bullet"/>
+      <w:lvlText w:val=""/>
+      <w:lvlJc w:val="left"/>
+      <w:pPr>
+        <w:ind w:left="2880" w:hanging="360"/>
+      </w:pPr>
+      <w:rPr>
+        <w:rFonts w:ascii="Symbol" w:hAnsi="Symbol" w:hint="default"/>
+      </w:rPr>
+    </w:lvl>
+    <w:lvl w:ilvl="4" w:tplc="04100003" w:tentative="1">
+      <w:start w:val="1"/>
+      <w:numFmt w:val="bullet"/>
+      <w:lvlText w:val="o"/>
+      <w:lvlJc w:val="left"/>
+      <w:pPr>
+        <w:ind w:left="3600" w:hanging="360"/>
+      </w:pPr>
+      <w:rPr>
+        <w:rFonts w:ascii="Courier New" w:hAnsi="Courier New" w:cs="Courier New" w:hint="default"/>
+      </w:rPr>
+    </w:lvl>
+    <w:lvl w:ilvl="5" w:tplc="04100005" w:tentative="1">
+      <w:start w:val="1"/>
+      <w:numFmt w:val="bullet"/>
+      <w:lvlText w:val=""/>
+      <w:lvlJc w:val="left"/>
+      <w:pPr>
+        <w:ind w:left="4320" w:hanging="360"/>
+      </w:pPr>
+      <w:rPr>
+        <w:rFonts w:ascii="Wingdings" w:hAnsi="Wingdings" w:hint="default"/>
+      </w:rPr>
+    </w:lvl>
+    <w:lvl w:ilvl="6" w:tplc="04100001" w:tentative="1">
+      <w:start w:val="1"/>
+      <w:numFmt w:val="bullet"/>
+      <w:lvlText w:val=""/>
+      <w:lvlJc w:val="left"/>
+      <w:pPr>
+        <w:ind w:left="5040" w:hanging="360"/>
+      </w:pPr>
+      <w:rPr>
+        <w:rFonts w:ascii="Symbol" w:hAnsi="Symbol" w:hint="default"/>
+      </w:rPr>
+    </w:lvl>
+    <w:lvl w:ilvl="7" w:tplc="04100003" w:tentative="1">
+      <w:start w:val="1"/>
+      <w:numFmt w:val="bullet"/>
+      <w:lvlText w:val="o"/>
+      <w:lvlJc w:val="left"/>
+      <w:pPr>
+        <w:ind w:left="5760" w:hanging="360"/>
+      </w:pPr>
+      <w:rPr>
+        <w:rFonts w:ascii="Courier New" w:hAnsi="Courier New" w:cs="Courier New" w:hint="default"/>
+      </w:rPr>
+    </w:lvl>
+    <w:lvl w:ilvl="8" w:tplc="04100005" w:tentative="1">
+      <w:start w:val="1"/>
+      <w:numFmt w:val="bullet"/>
+      <w:lvlText w:val=""/>
+      <w:lvlJc w:val="left"/>
+      <w:pPr>
+        <w:ind w:left="6480" w:hanging="360"/>
+      </w:pPr>
+      <w:rPr>
+        <w:rFonts w:ascii="Wingdings" w:hAnsi="Wingdings" w:hint="default"/>
+      </w:rPr>
+    </w:lvl>
+  </w:abstractNum>
+  <w:abstractNum w:abstractNumId="14" w15:restartNumberingAfterBreak="0">
     <w:nsid w:val="59107DBE"/>
     <w:multiLevelType w:val="hybridMultilevel"/>
     <w:tmpl w:val="C818D106"/>
@@ -3364,7 +4087,7 @@
       </w:pPr>
     </w:lvl>
   </w:abstractNum>
-  <w:abstractNum w:abstractNumId="13" w15:restartNumberingAfterBreak="0">
+  <w:abstractNum w:abstractNumId="15" w15:restartNumberingAfterBreak="0">
     <w:nsid w:val="5930466C"/>
     <w:multiLevelType w:val="multilevel"/>
     <w:tmpl w:val="C6F66208"/>
@@ -3477,7 +4200,7 @@
       </w:rPr>
     </w:lvl>
   </w:abstractNum>
-  <w:abstractNum w:abstractNumId="14" w15:restartNumberingAfterBreak="0">
+  <w:abstractNum w:abstractNumId="16" w15:restartNumberingAfterBreak="0">
     <w:nsid w:val="65500030"/>
     <w:multiLevelType w:val="hybridMultilevel"/>
     <w:tmpl w:val="C8BEABEA"/>
@@ -3563,7 +4286,7 @@
       </w:pPr>
     </w:lvl>
   </w:abstractNum>
-  <w:abstractNum w:abstractNumId="15" w15:restartNumberingAfterBreak="0">
+  <w:abstractNum w:abstractNumId="17" w15:restartNumberingAfterBreak="0">
     <w:nsid w:val="6A482762"/>
     <w:multiLevelType w:val="hybridMultilevel"/>
     <w:tmpl w:val="122A30B0"/>
@@ -3649,7 +4372,7 @@
       </w:pPr>
     </w:lvl>
   </w:abstractNum>
-  <w:abstractNum w:abstractNumId="16" w15:restartNumberingAfterBreak="0">
+  <w:abstractNum w:abstractNumId="18" w15:restartNumberingAfterBreak="0">
     <w:nsid w:val="701767C6"/>
     <w:multiLevelType w:val="hybridMultilevel"/>
     <w:tmpl w:val="CDFA8C2E"/>
@@ -3762,7 +4485,7 @@
       </w:rPr>
     </w:lvl>
   </w:abstractNum>
-  <w:abstractNum w:abstractNumId="17" w15:restartNumberingAfterBreak="0">
+  <w:abstractNum w:abstractNumId="19" w15:restartNumberingAfterBreak="0">
     <w:nsid w:val="738F0374"/>
     <w:multiLevelType w:val="multilevel"/>
     <w:tmpl w:val="6C66E342"/>
@@ -3911,7 +4634,7 @@
       </w:rPr>
     </w:lvl>
   </w:abstractNum>
-  <w:abstractNum w:abstractNumId="18" w15:restartNumberingAfterBreak="0">
+  <w:abstractNum w:abstractNumId="20" w15:restartNumberingAfterBreak="0">
     <w:nsid w:val="7726323F"/>
     <w:multiLevelType w:val="multilevel"/>
     <w:tmpl w:val="CEDAFB36"/>
@@ -4025,118 +4748,124 @@
     </w:lvl>
   </w:abstractNum>
   <w:num w:numId="1">
+    <w:abstractNumId w:val="4"/>
+  </w:num>
+  <w:num w:numId="2">
+    <w:abstractNumId w:val="15"/>
+  </w:num>
+  <w:num w:numId="3">
+    <w:abstractNumId w:val="2"/>
+  </w:num>
+  <w:num w:numId="4">
+    <w:abstractNumId w:val="12"/>
+  </w:num>
+  <w:num w:numId="5">
+    <w:abstractNumId w:val="5"/>
+  </w:num>
+  <w:num w:numId="6">
+    <w:abstractNumId w:val="8"/>
+  </w:num>
+  <w:num w:numId="7">
+    <w:abstractNumId w:val="20"/>
+  </w:num>
+  <w:num w:numId="8">
+    <w:abstractNumId w:val="7"/>
+  </w:num>
+  <w:num w:numId="9">
+    <w:abstractNumId w:val="19"/>
+  </w:num>
+  <w:num w:numId="10">
+    <w:abstractNumId w:val="11"/>
+  </w:num>
+  <w:num w:numId="11">
+    <w:abstractNumId w:val="9"/>
+  </w:num>
+  <w:num w:numId="12">
+    <w:abstractNumId w:val="18"/>
+  </w:num>
+  <w:num w:numId="13">
+    <w:abstractNumId w:val="6"/>
+  </w:num>
+  <w:num w:numId="14">
+    <w:abstractNumId w:val="10"/>
+  </w:num>
+  <w:num w:numId="15">
+    <w:abstractNumId w:val="1"/>
+  </w:num>
+  <w:num w:numId="16">
+    <w:abstractNumId w:val="17"/>
+  </w:num>
+  <w:num w:numId="17">
     <w:abstractNumId w:val="3"/>
   </w:num>
-  <w:num w:numId="2">
+  <w:num w:numId="18">
+    <w:abstractNumId w:val="3"/>
+  </w:num>
+  <w:num w:numId="19">
+    <w:abstractNumId w:val="3"/>
+  </w:num>
+  <w:num w:numId="20">
+    <w:abstractNumId w:val="3"/>
+  </w:num>
+  <w:num w:numId="21">
+    <w:abstractNumId w:val="3"/>
+  </w:num>
+  <w:num w:numId="22">
+    <w:abstractNumId w:val="3"/>
+  </w:num>
+  <w:num w:numId="23">
+    <w:abstractNumId w:val="3"/>
+  </w:num>
+  <w:num w:numId="24">
+    <w:abstractNumId w:val="3"/>
+  </w:num>
+  <w:num w:numId="25">
+    <w:abstractNumId w:val="3"/>
+  </w:num>
+  <w:num w:numId="26">
+    <w:abstractNumId w:val="3"/>
+  </w:num>
+  <w:num w:numId="27">
+    <w:abstractNumId w:val="3"/>
+  </w:num>
+  <w:num w:numId="28">
+    <w:abstractNumId w:val="3"/>
+  </w:num>
+  <w:num w:numId="29">
+    <w:abstractNumId w:val="3"/>
+  </w:num>
+  <w:num w:numId="30">
+    <w:abstractNumId w:val="3"/>
+  </w:num>
+  <w:num w:numId="31">
+    <w:abstractNumId w:val="3"/>
+  </w:num>
+  <w:num w:numId="32">
+    <w:abstractNumId w:val="3"/>
+  </w:num>
+  <w:num w:numId="33">
+    <w:abstractNumId w:val="3"/>
+  </w:num>
+  <w:num w:numId="34">
+    <w:abstractNumId w:val="3"/>
+  </w:num>
+  <w:num w:numId="35">
+    <w:abstractNumId w:val="3"/>
+  </w:num>
+  <w:num w:numId="36">
+    <w:abstractNumId w:val="3"/>
+  </w:num>
+  <w:num w:numId="37">
+    <w:abstractNumId w:val="16"/>
+  </w:num>
+  <w:num w:numId="38">
+    <w:abstractNumId w:val="14"/>
+  </w:num>
+  <w:num w:numId="39">
     <w:abstractNumId w:val="13"/>
   </w:num>
-  <w:num w:numId="3">
-    <w:abstractNumId w:val="1"/>
-  </w:num>
-  <w:num w:numId="4">
-    <w:abstractNumId w:val="11"/>
-  </w:num>
-  <w:num w:numId="5">
-    <w:abstractNumId w:val="4"/>
-  </w:num>
-  <w:num w:numId="6">
-    <w:abstractNumId w:val="7"/>
-  </w:num>
-  <w:num w:numId="7">
-    <w:abstractNumId w:val="18"/>
-  </w:num>
-  <w:num w:numId="8">
-    <w:abstractNumId w:val="6"/>
-  </w:num>
-  <w:num w:numId="9">
-    <w:abstractNumId w:val="17"/>
-  </w:num>
-  <w:num w:numId="10">
-    <w:abstractNumId w:val="10"/>
-  </w:num>
-  <w:num w:numId="11">
-    <w:abstractNumId w:val="8"/>
-  </w:num>
-  <w:num w:numId="12">
-    <w:abstractNumId w:val="16"/>
-  </w:num>
-  <w:num w:numId="13">
-    <w:abstractNumId w:val="5"/>
-  </w:num>
-  <w:num w:numId="14">
-    <w:abstractNumId w:val="9"/>
-  </w:num>
-  <w:num w:numId="15">
+  <w:num w:numId="40">
     <w:abstractNumId w:val="0"/>
-  </w:num>
-  <w:num w:numId="16">
-    <w:abstractNumId w:val="15"/>
-  </w:num>
-  <w:num w:numId="17">
-    <w:abstractNumId w:val="2"/>
-  </w:num>
-  <w:num w:numId="18">
-    <w:abstractNumId w:val="2"/>
-  </w:num>
-  <w:num w:numId="19">
-    <w:abstractNumId w:val="2"/>
-  </w:num>
-  <w:num w:numId="20">
-    <w:abstractNumId w:val="2"/>
-  </w:num>
-  <w:num w:numId="21">
-    <w:abstractNumId w:val="2"/>
-  </w:num>
-  <w:num w:numId="22">
-    <w:abstractNumId w:val="2"/>
-  </w:num>
-  <w:num w:numId="23">
-    <w:abstractNumId w:val="2"/>
-  </w:num>
-  <w:num w:numId="24">
-    <w:abstractNumId w:val="2"/>
-  </w:num>
-  <w:num w:numId="25">
-    <w:abstractNumId w:val="2"/>
-  </w:num>
-  <w:num w:numId="26">
-    <w:abstractNumId w:val="2"/>
-  </w:num>
-  <w:num w:numId="27">
-    <w:abstractNumId w:val="2"/>
-  </w:num>
-  <w:num w:numId="28">
-    <w:abstractNumId w:val="2"/>
-  </w:num>
-  <w:num w:numId="29">
-    <w:abstractNumId w:val="2"/>
-  </w:num>
-  <w:num w:numId="30">
-    <w:abstractNumId w:val="2"/>
-  </w:num>
-  <w:num w:numId="31">
-    <w:abstractNumId w:val="2"/>
-  </w:num>
-  <w:num w:numId="32">
-    <w:abstractNumId w:val="2"/>
-  </w:num>
-  <w:num w:numId="33">
-    <w:abstractNumId w:val="2"/>
-  </w:num>
-  <w:num w:numId="34">
-    <w:abstractNumId w:val="2"/>
-  </w:num>
-  <w:num w:numId="35">
-    <w:abstractNumId w:val="2"/>
-  </w:num>
-  <w:num w:numId="36">
-    <w:abstractNumId w:val="2"/>
-  </w:num>
-  <w:num w:numId="37">
-    <w:abstractNumId w:val="14"/>
-  </w:num>
-  <w:num w:numId="38">
-    <w:abstractNumId w:val="12"/>
   </w:num>
 </w:numbering>
 </file>

</xml_diff>